<commit_message>
valmis toiminnallinen ja kesken loppuraportti
</commit_message>
<xml_diff>
--- a/Toiminnallinen määrittely.docx
+++ b/Toiminnallinen määrittely.docx
@@ -3723,7 +3723,7 @@
     </w:p>
     <w:p>
       <w:r>
-        <w:object w:dxaOrig="13696" w:dyaOrig="9616">
+        <w:object w:dxaOrig="13695" w:dyaOrig="9615">
           <v:shapetype id="_x0000_t75" coordsize="21600,21600" o:spt="75" o:preferrelative="t" path="m@4@5l@4@11@9@11@9@5xe" filled="f" stroked="f">
             <v:stroke joinstyle="miter"/>
             <v:formulas>
@@ -3743,31 +3743,33 @@
             <v:path o:extrusionok="f" gradientshapeok="t" o:connecttype="rect"/>
             <o:lock v:ext="edit" aspectratio="t"/>
           </v:shapetype>
-          <v:shape id="_x0000_i1025" type="#_x0000_t75" style="width:410.4pt;height:4in" o:ole="">
+          <v:shape id="_x0000_i1030" type="#_x0000_t75" style="width:410.25pt;height:4in" o:ole="">
             <v:imagedata r:id="rId8" o:title=""/>
           </v:shape>
-          <o:OLEObject Type="Embed" ProgID="Visio.Drawing.15" ShapeID="_x0000_i1025" DrawAspect="Content" ObjectID="_1580895555" r:id="rId9"/>
+          <o:OLEObject Type="Embed" ProgID="Visio.Drawing.15" ShapeID="_x0000_i1030" DrawAspect="Content" ObjectID="_1582022671" r:id="rId9"/>
         </w:object>
       </w:r>
+      <w:bookmarkStart w:id="10" w:name="_GoBack"/>
+      <w:bookmarkEnd w:id="10"/>
     </w:p>
     <w:p>
       <w:pPr>
         <w:pStyle w:val="Heading2"/>
       </w:pPr>
-      <w:bookmarkStart w:id="10" w:name="_Toc506974110"/>
+      <w:bookmarkStart w:id="11" w:name="_Toc506974110"/>
       <w:r>
         <w:lastRenderedPageBreak/>
         <w:t>3.2 Tietokantakaavio</w:t>
       </w:r>
-      <w:bookmarkEnd w:id="10"/>
+      <w:bookmarkEnd w:id="11"/>
     </w:p>
     <w:p>
       <w:r>
         <w:object w:dxaOrig="12855" w:dyaOrig="10215">
-          <v:shape id="_x0000_i1031" type="#_x0000_t75" style="width:511.2pt;height:403.2pt" o:ole="">
+          <v:shape id="_x0000_i1026" type="#_x0000_t75" style="width:510.75pt;height:402.75pt" o:ole="">
             <v:imagedata r:id="rId10" o:title=""/>
           </v:shape>
-          <o:OLEObject Type="Embed" ProgID="Visio.Drawing.15" ShapeID="_x0000_i1031" DrawAspect="Content" ObjectID="_1580895556" r:id="rId11"/>
+          <o:OLEObject Type="Embed" ProgID="Visio.Drawing.15" ShapeID="_x0000_i1026" DrawAspect="Content" ObjectID="_1582022672" r:id="rId11"/>
         </w:object>
       </w:r>
     </w:p>
@@ -3775,20 +3777,20 @@
       <w:pPr>
         <w:pStyle w:val="Heading1"/>
       </w:pPr>
-      <w:bookmarkStart w:id="11" w:name="_Toc506974111"/>
+      <w:bookmarkStart w:id="12" w:name="_Toc506974111"/>
       <w:r>
         <w:t>4. Näyttökartat</w:t>
       </w:r>
-      <w:bookmarkEnd w:id="11"/>
+      <w:bookmarkEnd w:id="12"/>
     </w:p>
     <w:p/>
     <w:p>
       <w:r>
         <w:object w:dxaOrig="11310" w:dyaOrig="5760">
-          <v:shape id="_x0000_i1027" type="#_x0000_t75" style="width:468pt;height:237.6pt" o:ole="">
+          <v:shape id="_x0000_i1027" type="#_x0000_t75" style="width:468pt;height:237.75pt" o:ole="">
             <v:imagedata r:id="rId12" o:title=""/>
           </v:shape>
-          <o:OLEObject Type="Embed" ProgID="Visio.Drawing.15" ShapeID="_x0000_i1027" DrawAspect="Content" ObjectID="_1580895557" r:id="rId13"/>
+          <o:OLEObject Type="Embed" ProgID="Visio.Drawing.15" ShapeID="_x0000_i1027" DrawAspect="Content" ObjectID="_1582022673" r:id="rId13"/>
         </w:object>
       </w:r>
     </w:p>
@@ -3796,22 +3798,22 @@
       <w:pPr>
         <w:pStyle w:val="Heading1"/>
       </w:pPr>
-      <w:bookmarkStart w:id="12" w:name="_Toc506974112"/>
+      <w:bookmarkStart w:id="13" w:name="_Toc506974112"/>
       <w:r>
         <w:lastRenderedPageBreak/>
         <w:t>5.Toiminnot ja käyttötapaukset</w:t>
       </w:r>
-      <w:bookmarkEnd w:id="12"/>
+      <w:bookmarkEnd w:id="13"/>
     </w:p>
     <w:p>
       <w:pPr>
         <w:pStyle w:val="Heading2"/>
       </w:pPr>
-      <w:bookmarkStart w:id="13" w:name="_Toc506974113"/>
+      <w:bookmarkStart w:id="14" w:name="_Toc506974113"/>
       <w:r>
         <w:t>5.1 Lisää ilmoittautumisen</w:t>
       </w:r>
-      <w:bookmarkEnd w:id="13"/>
+      <w:bookmarkEnd w:id="14"/>
     </w:p>
     <w:p>
       <w:pPr>
@@ -3877,12 +3879,7 @@
       </w:r>
       <w:r>
         <w:tab/>
-        <w:t>Osallistuja vara</w:t>
-      </w:r>
-      <w:bookmarkStart w:id="14" w:name="_GoBack"/>
-      <w:bookmarkEnd w:id="14"/>
-      <w:r>
-        <w:t>a myös pöytäpaikan, punaisella olevat paikat on varattu ja</w:t>
+        <w:t>Osallistuja varaa myös pöytäpaikan, punaisella olevat paikat on varattu ja</w:t>
       </w:r>
     </w:p>
     <w:p>
@@ -5826,7 +5823,7 @@
       <w:rPr>
         <w:noProof/>
       </w:rPr>
-      <w:t>14</w:t>
+      <w:t>4</w:t>
     </w:r>
     <w:r>
       <w:fldChar w:fldCharType="end"/>
@@ -5834,14 +5831,30 @@
     <w:r>
       <w:t xml:space="preserve"> (</w:t>
     </w:r>
-    <w:fldSimple w:instr=" NUMPAGES  \* Arabic  \* MERGEFORMAT ">
-      <w:r>
-        <w:rPr>
-          <w:noProof/>
-        </w:rPr>
-        <w:t>15</w:t>
-      </w:r>
-    </w:fldSimple>
+    <w:r>
+      <w:fldChar w:fldCharType="begin"/>
+    </w:r>
+    <w:r>
+      <w:instrText xml:space="preserve"> NUMPAGES  \* Arabic  \</w:instrText>
+    </w:r>
+    <w:r>
+      <w:instrText xml:space="preserve">* MERGEFORMAT </w:instrText>
+    </w:r>
+    <w:r>
+      <w:fldChar w:fldCharType="separate"/>
+    </w:r>
+    <w:r>
+      <w:rPr>
+        <w:noProof/>
+      </w:rPr>
+      <w:t>15</w:t>
+    </w:r>
+    <w:r>
+      <w:rPr>
+        <w:noProof/>
+      </w:rPr>
+      <w:fldChar w:fldCharType="end"/>
+    </w:r>
     <w:r>
       <w:t>)</w:t>
     </w:r>
@@ -6858,7 +6871,7 @@
 </file>
 
 <file path=customXml/itemProps1.xml><?xml version="1.0" encoding="utf-8"?>
-<ds:datastoreItem xmlns:ds="http://schemas.openxmlformats.org/officeDocument/2006/customXml" ds:itemID="{C1A63CD6-E37D-47D0-B84C-B767B29B1E5E}">
+<ds:datastoreItem xmlns:ds="http://schemas.openxmlformats.org/officeDocument/2006/customXml" ds:itemID="{6375F7A8-8A53-4F47-B4D6-535F665B2019}">
   <ds:schemaRefs>
     <ds:schemaRef ds:uri="http://schemas.openxmlformats.org/officeDocument/2006/bibliography"/>
   </ds:schemaRefs>

</xml_diff>